<commit_message>
Update Youtube ingestion TDD.docx
</commit_message>
<xml_diff>
--- a/Youtube data load/Youtube ingestion TDD.docx
+++ b/Youtube data load/Youtube ingestion TDD.docx
@@ -20,6 +20,26 @@
       </w:r>
     </w:p>
     <w:p/>
+    <w:p>
+      <w:proofErr w:type="spellStart"/>
+      <w:r>
+        <w:t>Github</w:t>
+      </w:r>
+      <w:proofErr w:type="spellEnd"/>
+      <w:r>
+        <w:t xml:space="preserve">: </w:t>
+      </w:r>
+      <w:hyperlink r:id="rId5" w:history="1">
+        <w:proofErr w:type="spellStart"/>
+        <w:r>
+          <w:rPr>
+            <w:rStyle w:val="Hyperlink"/>
+          </w:rPr>
+          <w:t>YoutubeInsights</w:t>
+        </w:r>
+        <w:proofErr w:type="spellEnd"/>
+      </w:hyperlink>
+    </w:p>
     <w:p>
       <w:pPr>
         <w:pStyle w:val="ListParagraph"/>
@@ -298,6 +318,9 @@
         <w:pStyle w:val="IntenseQuote"/>
       </w:pPr>
       <w:r>
+        <w:rPr>
+          <w:noProof/>
+        </w:rPr>
         <w:drawing>
           <wp:inline distT="0" distB="0" distL="0" distR="0" wp14:anchorId="013A0694" wp14:editId="45A4C36D">
             <wp:extent cx="5731510" cy="2830195"/>
@@ -314,7 +337,7 @@
                     <pic:cNvPicPr/>
                   </pic:nvPicPr>
                   <pic:blipFill>
-                    <a:blip r:embed="rId5"/>
+                    <a:blip r:embed="rId6"/>
                     <a:stretch>
                       <a:fillRect/>
                     </a:stretch>
@@ -497,6 +520,7 @@
           <w:sz w:val="24"/>
           <w:szCs w:val="24"/>
         </w:rPr>
+        <w:lastRenderedPageBreak/>
         <w:t>Then the required data is stored as a csv in S3 bucket for inbound files.</w:t>
       </w:r>
     </w:p>
@@ -522,7 +546,6 @@
           <w:sz w:val="24"/>
           <w:szCs w:val="24"/>
         </w:rPr>
-        <w:lastRenderedPageBreak/>
         <w:drawing>
           <wp:inline distT="0" distB="0" distL="0" distR="0" wp14:anchorId="5FD25FCA" wp14:editId="2EC44E4F">
             <wp:extent cx="5731510" cy="2679700"/>
@@ -539,7 +562,7 @@
                     <pic:cNvPicPr/>
                   </pic:nvPicPr>
                   <pic:blipFill>
-                    <a:blip r:embed="rId6">
+                    <a:blip r:embed="rId7">
                       <a:extLst>
                         <a:ext uri="{28A0092B-C50C-407E-A947-70E740481C1C}">
                           <a14:useLocalDpi xmlns:a14="http://schemas.microsoft.com/office/drawing/2010/main" val="0"/>
@@ -624,23 +647,7 @@
           <w:sz w:val="24"/>
           <w:szCs w:val="24"/>
         </w:rPr>
-        <w:t xml:space="preserve">Using </w:t>
-      </w:r>
-      <w:proofErr w:type="gramStart"/>
-      <w:r>
-        <w:rPr>
-          <w:sz w:val="24"/>
-          <w:szCs w:val="24"/>
-        </w:rPr>
-        <w:t>spark</w:t>
-      </w:r>
-      <w:proofErr w:type="gramEnd"/>
-      <w:r>
-        <w:rPr>
-          <w:sz w:val="24"/>
-          <w:szCs w:val="24"/>
-        </w:rPr>
-        <w:t xml:space="preserve"> </w:t>
+        <w:t xml:space="preserve">Using spark </w:t>
       </w:r>
       <w:r>
         <w:rPr>
@@ -667,23 +674,7 @@
           <w:sz w:val="24"/>
           <w:szCs w:val="24"/>
         </w:rPr>
-        <w:t xml:space="preserve">To create the </w:t>
-      </w:r>
-      <w:proofErr w:type="gramStart"/>
-      <w:r>
-        <w:rPr>
-          <w:sz w:val="24"/>
-          <w:szCs w:val="24"/>
-        </w:rPr>
-        <w:t>Pipeline</w:t>
-      </w:r>
-      <w:proofErr w:type="gramEnd"/>
-      <w:r>
-        <w:rPr>
-          <w:sz w:val="24"/>
-          <w:szCs w:val="24"/>
-        </w:rPr>
-        <w:t xml:space="preserve"> we will use Airflow which will take the scripts as parameters and execute them one after the other.</w:t>
+        <w:t>To create the Pipeline we will use Airflow which will take the scripts as parameters and execute them one after the other.</w:t>
       </w:r>
     </w:p>
     <w:sectPr>
@@ -1707,6 +1698,29 @@
       <w:color w:val="4472C4" w:themeColor="accent1"/>
     </w:rPr>
   </w:style>
+  <w:style w:type="character" w:styleId="Hyperlink">
+    <w:name w:val="Hyperlink"/>
+    <w:basedOn w:val="DefaultParagraphFont"/>
+    <w:uiPriority w:val="99"/>
+    <w:unhideWhenUsed/>
+    <w:rsid w:val="001A257A"/>
+    <w:rPr>
+      <w:color w:val="0563C1" w:themeColor="hyperlink"/>
+      <w:u w:val="single"/>
+    </w:rPr>
+  </w:style>
+  <w:style w:type="character" w:styleId="UnresolvedMention">
+    <w:name w:val="Unresolved Mention"/>
+    <w:basedOn w:val="DefaultParagraphFont"/>
+    <w:uiPriority w:val="99"/>
+    <w:semiHidden/>
+    <w:unhideWhenUsed/>
+    <w:rsid w:val="001A257A"/>
+    <w:rPr>
+      <w:color w:val="605E5C"/>
+      <w:shd w:val="clear" w:color="auto" w:fill="E1DFDD"/>
+    </w:rPr>
+  </w:style>
 </w:styles>
 </file>
 

</xml_diff>